<commit_message>
Vectorized Probs function to gain speed.
Added a healthcare use outcome.

Model now saves data snapshots at each time cycle and returns them all in a list object when the run is complete.

Model now prints progress on the console and saves log files for each run.
</commit_message>
<xml_diff>
--- a/Documentation/CHARM v3 documentation _ 20221128.docx
+++ b/Documentation/CHARM v3 documentation _ 20221128.docx
@@ -1,6 +1,6 @@
 
 <file path=word/document.xml><?xml version="1.0" encoding="utf-8"?>
-<w:document xmlns:wpc="http://schemas.microsoft.com/office/word/2010/wordprocessingCanvas" xmlns:cx="http://schemas.microsoft.com/office/drawing/2014/chartex" xmlns:cx1="http://schemas.microsoft.com/office/drawing/2015/9/8/chartex" xmlns:cx2="http://schemas.microsoft.com/office/drawing/2015/10/21/chartex" xmlns:cx3="http://schemas.microsoft.com/office/drawing/2016/5/9/chartex" xmlns:cx4="http://schemas.microsoft.com/office/drawing/2016/5/10/chartex" xmlns:cx5="http://schemas.microsoft.com/office/drawing/2016/5/11/chartex" xmlns:cx6="http://schemas.microsoft.com/office/drawing/2016/5/12/chartex" xmlns:cx7="http://schemas.microsoft.com/office/drawing/2016/5/13/chartex" xmlns:cx8="http://schemas.microsoft.com/office/drawing/2016/5/14/chartex" xmlns:mc="http://schemas.openxmlformats.org/markup-compatibility/2006" xmlns:aink="http://schemas.microsoft.com/office/drawing/2016/ink" xmlns:am3d="http://schemas.microsoft.com/office/drawing/2017/model3d" xmlns:o="urn:schemas-microsoft-com:office:office" xmlns:r="http://schemas.openxmlformats.org/officeDocument/2006/relationships" xmlns:m="http://schemas.openxmlformats.org/officeDocument/2006/math" xmlns:v="urn:schemas-microsoft-com:vml" xmlns:wp14="http://schemas.microsoft.com/office/word/2010/wordprocessingDrawing" xmlns:wp="http://schemas.openxmlformats.org/drawingml/2006/wordprocessingDrawing" xmlns:w10="urn:schemas-microsoft-com:office:word" xmlns:w="http://schemas.openxmlformats.org/wordprocessingml/2006/main" xmlns:w14="http://schemas.microsoft.com/office/word/2010/wordml" xmlns:w15="http://schemas.microsoft.com/office/word/2012/wordml" xmlns:w16cex="http://schemas.microsoft.com/office/word/2018/wordml/cex" xmlns:w16cid="http://schemas.microsoft.com/office/word/2016/wordml/cid" xmlns:w16="http://schemas.microsoft.com/office/word/2018/wordml" xmlns:w16sdtdh="http://schemas.microsoft.com/office/word/2020/wordml/sdtdatahash" xmlns:w16se="http://schemas.microsoft.com/office/word/2015/wordml/symex" xmlns:wpg="http://schemas.microsoft.com/office/word/2010/wordprocessingGroup" xmlns:wpi="http://schemas.microsoft.com/office/word/2010/wordprocessingInk" xmlns:wne="http://schemas.microsoft.com/office/word/2006/wordml" xmlns:wps="http://schemas.microsoft.com/office/word/2010/wordprocessingShape" mc:Ignorable="w14 w15 w16se w16cid w16 w16cex w16sdtdh wp14">
+<w:document xmlns:wpc="http://schemas.microsoft.com/office/word/2010/wordprocessingCanvas" xmlns:cx="http://schemas.microsoft.com/office/drawing/2014/chartex" xmlns:cx1="http://schemas.microsoft.com/office/drawing/2015/9/8/chartex" xmlns:cx2="http://schemas.microsoft.com/office/drawing/2015/10/21/chartex" xmlns:cx3="http://schemas.microsoft.com/office/drawing/2016/5/9/chartex" xmlns:cx4="http://schemas.microsoft.com/office/drawing/2016/5/10/chartex" xmlns:cx5="http://schemas.microsoft.com/office/drawing/2016/5/11/chartex" xmlns:cx6="http://schemas.microsoft.com/office/drawing/2016/5/12/chartex" xmlns:cx7="http://schemas.microsoft.com/office/drawing/2016/5/13/chartex" xmlns:cx8="http://schemas.microsoft.com/office/drawing/2016/5/14/chartex" xmlns:mc="http://schemas.openxmlformats.org/markup-compatibility/2006" xmlns:aink="http://schemas.microsoft.com/office/drawing/2016/ink" xmlns:am3d="http://schemas.microsoft.com/office/drawing/2017/model3d" xmlns:o="urn:schemas-microsoft-com:office:office" xmlns:oel="http://schemas.microsoft.com/office/2019/extlst" xmlns:r="http://schemas.openxmlformats.org/officeDocument/2006/relationships" xmlns:m="http://schemas.openxmlformats.org/officeDocument/2006/math" xmlns:v="urn:schemas-microsoft-com:vml" xmlns:wp14="http://schemas.microsoft.com/office/word/2010/wordprocessingDrawing" xmlns:wp="http://schemas.openxmlformats.org/drawingml/2006/wordprocessingDrawing" xmlns:w10="urn:schemas-microsoft-com:office:word" xmlns:w="http://schemas.openxmlformats.org/wordprocessingml/2006/main" xmlns:w14="http://schemas.microsoft.com/office/word/2010/wordml" xmlns:w15="http://schemas.microsoft.com/office/word/2012/wordml" xmlns:w16cex="http://schemas.microsoft.com/office/word/2018/wordml/cex" xmlns:w16cid="http://schemas.microsoft.com/office/word/2016/wordml/cid" xmlns:w16="http://schemas.microsoft.com/office/word/2018/wordml" xmlns:w16sdtdh="http://schemas.microsoft.com/office/word/2020/wordml/sdtdatahash" xmlns:w16se="http://schemas.microsoft.com/office/word/2015/wordml/symex" xmlns:wpg="http://schemas.microsoft.com/office/word/2010/wordprocessingGroup" xmlns:wpi="http://schemas.microsoft.com/office/word/2010/wordprocessingInk" xmlns:wne="http://schemas.microsoft.com/office/word/2006/wordml" xmlns:wps="http://schemas.microsoft.com/office/word/2010/wordprocessingShape" mc:Ignorable="w14 w15 w16se w16cid w16 w16cex w16sdtdh wp14">
   <w:body>
     <w:p>
       <w:pPr>
@@ -48,7 +48,23 @@
         <w:t xml:space="preserve">Climate HARM </w:t>
       </w:r>
       <w:r>
-        <w:t xml:space="preserve">This microsimulation models multiple health outcomes as a result of changing climate exposures. Climate projections are given to the model as inputs, along with individual non-climate characteristics for the population, and health outcomes of interest are estimated for a defined time period. The main structure of the </w:t>
+        <w:t xml:space="preserve">This microsimulation models multiple health outcomes </w:t>
+      </w:r>
+      <w:proofErr w:type="gramStart"/>
+      <w:r>
+        <w:t>as a result of</w:t>
+      </w:r>
+      <w:proofErr w:type="gramEnd"/>
+      <w:r>
+        <w:t xml:space="preserve"> changing climate exposures. Climate projections are given to the model as inputs, along with individual non-climate characteristics for the population, and health outcomes of interest are estimated for a defined </w:t>
+      </w:r>
+      <w:proofErr w:type="gramStart"/>
+      <w:r>
+        <w:t>time period</w:t>
+      </w:r>
+      <w:proofErr w:type="gramEnd"/>
+      <w:r>
+        <w:t xml:space="preserve">. The main structure of the </w:t>
       </w:r>
       <w:r>
         <w:t>model</w:t>
@@ -244,12 +260,17 @@
         <w:t xml:space="preserve"> This contains the </w:t>
       </w:r>
       <w:proofErr w:type="spellStart"/>
+      <w:proofErr w:type="gramStart"/>
       <w:r>
         <w:t>MicroSim</w:t>
       </w:r>
       <w:proofErr w:type="spellEnd"/>
       <w:r>
-        <w:t>() function (i.e., the loops taking each individual through each time cycle).</w:t>
+        <w:t>(</w:t>
+      </w:r>
+      <w:proofErr w:type="gramEnd"/>
+      <w:r>
+        <w:t>) function (i.e., the loops taking each individual through each time cycle).</w:t>
       </w:r>
     </w:p>
     <w:p>
@@ -269,7 +290,15 @@
         <w:t>Probs:</w:t>
       </w:r>
       <w:r>
-        <w:t xml:space="preserve"> This contains the Probs() function, which is used to assign health states to individual at each consecutive time cycle, given their current health state and individual characteristics and exposures. </w:t>
+        <w:t xml:space="preserve"> This contains the </w:t>
+      </w:r>
+      <w:proofErr w:type="gramStart"/>
+      <w:r>
+        <w:t>Probs(</w:t>
+      </w:r>
+      <w:proofErr w:type="gramEnd"/>
+      <w:r>
+        <w:t xml:space="preserve">) function, which is used to assign health states to individual at each consecutive time cycle, given their current health state and individual characteristics and exposures. </w:t>
       </w:r>
     </w:p>
     <w:p>
@@ -289,7 +318,15 @@
         <w:t>Costs:</w:t>
       </w:r>
       <w:r>
-        <w:t xml:space="preserve"> This contains the Costs() function, which is used to assign costs to each individual in each cycle, given their health state.</w:t>
+        <w:t xml:space="preserve"> This contains the </w:t>
+      </w:r>
+      <w:proofErr w:type="gramStart"/>
+      <w:r>
+        <w:t>Costs(</w:t>
+      </w:r>
+      <w:proofErr w:type="gramEnd"/>
+      <w:r>
+        <w:t>) function, which is used to assign costs to each individual in each cycle, given their health state.</w:t>
       </w:r>
     </w:p>
     <w:p>
@@ -309,7 +346,15 @@
         <w:t>Effs:</w:t>
       </w:r>
       <w:r>
-        <w:t xml:space="preserve"> This contains the Effs() function, which is used to calculate quality-adjusted life years for each individual in each cycle. </w:t>
+        <w:t xml:space="preserve"> This contains the </w:t>
+      </w:r>
+      <w:proofErr w:type="gramStart"/>
+      <w:r>
+        <w:t>Effs(</w:t>
+      </w:r>
+      <w:proofErr w:type="gramEnd"/>
+      <w:r>
+        <w:t xml:space="preserve">) function, which is used to calculate quality-adjusted life years for each individual in each cycle. </w:t>
       </w:r>
     </w:p>
     <w:p>
@@ -720,6 +765,7 @@
         <w:t xml:space="preserve">The vector </w:t>
       </w:r>
       <w:proofErr w:type="spellStart"/>
+      <w:proofErr w:type="gramStart"/>
       <w:r>
         <w:rPr>
           <w:rStyle w:val="IntenseEmphasis"/>
@@ -727,6 +773,7 @@
         <w:t>v.birthRate</w:t>
       </w:r>
       <w:proofErr w:type="spellEnd"/>
+      <w:proofErr w:type="gramEnd"/>
       <w:r>
         <w:t xml:space="preserve"> is calculated with birth rates in each cycle, and the vector </w:t>
       </w:r>
@@ -802,7 +849,15 @@
       </w:r>
       <w:proofErr w:type="spellEnd"/>
       <w:r>
-        <w:t xml:space="preserve"> are initialized to store the intervention, therapy, health state, costs, and QALYs of each individual in each cycle</w:t>
+        <w:t xml:space="preserve"> are initialized to store the intervention, therapy, health state, costs, and QALYs of </w:t>
+      </w:r>
+      <w:proofErr w:type="gramStart"/>
+      <w:r>
+        <w:t>each individual</w:t>
+      </w:r>
+      <w:proofErr w:type="gramEnd"/>
+      <w:r>
+        <w:t xml:space="preserve"> in each cycle</w:t>
       </w:r>
       <w:r>
         <w:t>, respectively</w:t>
@@ -920,6 +975,7 @@
         <w:t xml:space="preserve">A vector of length n.t+1, </w:t>
       </w:r>
       <w:proofErr w:type="spellStart"/>
+      <w:proofErr w:type="gramStart"/>
       <w:r>
         <w:rPr>
           <w:rStyle w:val="IntenseEmphasis"/>
@@ -927,6 +983,7 @@
         <w:t>v.totalPop</w:t>
       </w:r>
       <w:proofErr w:type="spellEnd"/>
+      <w:proofErr w:type="gramEnd"/>
       <w:r>
         <w:t xml:space="preserve"> is created to track population size over each cycle, with the first element being </w:t>
       </w:r>
@@ -1224,8 +1281,13 @@
             <w:pPr>
               <w:jc w:val="center"/>
             </w:pPr>
+            <w:proofErr w:type="gramStart"/>
             <w:r>
-              <w:t>P(receive intervention) = intervention coverage</w:t>
+              <w:t>P(</w:t>
+            </w:r>
+            <w:proofErr w:type="gramEnd"/>
+            <w:r>
+              <w:t>receive intervention) = intervention coverage</w:t>
             </w:r>
           </w:p>
         </w:tc>
@@ -1302,11 +1364,19 @@
       <w:r>
         <w:t xml:space="preserve"> using their individual risk factors and current health status, then it samples a new health status using these updates probabilities. This is done by the </w:t>
       </w:r>
+      <w:proofErr w:type="gramStart"/>
       <w:r>
         <w:rPr>
           <w:rStyle w:val="IntenseEmphasis"/>
         </w:rPr>
-        <w:t>Probs()</w:t>
+        <w:t>Probs(</w:t>
+      </w:r>
+      <w:proofErr w:type="gramEnd"/>
+      <w:r>
+        <w:rPr>
+          <w:rStyle w:val="IntenseEmphasis"/>
+        </w:rPr>
+        <w:t>)</w:t>
       </w:r>
       <w:r>
         <w:t xml:space="preserve"> function. Briefly, this function takes current health state, fire exposure, individual risk factor data, intervention status, and the death rate adjustment factor for the current cycle as arguments. It then pulls the relevant row from the transition probability matrix, recalculates each probability in that row for the individual, and outputs a vector containing adjusted probabilities for all possible health statuses the individual can transition to. The next health status is then sampled randomly given this adjusted probability vector, and saved into </w:t>
@@ -2149,11 +2219,19 @@
       <w:r>
         <w:t xml:space="preserve"> using the </w:t>
       </w:r>
+      <w:proofErr w:type="gramStart"/>
       <w:r>
         <w:rPr>
           <w:rStyle w:val="IntenseEmphasis"/>
         </w:rPr>
-        <w:t>Costs()</w:t>
+        <w:t>Costs(</w:t>
+      </w:r>
+      <w:proofErr w:type="gramEnd"/>
+      <w:r>
+        <w:rPr>
+          <w:rStyle w:val="IntenseEmphasis"/>
+        </w:rPr>
+        <w:t>)</w:t>
       </w:r>
       <w:r>
         <w:t xml:space="preserve"> function. The QALYs for that individual during that cycle are calculated and saved in matrix </w:t>
@@ -2169,11 +2247,19 @@
       <w:r>
         <w:t xml:space="preserve"> using the </w:t>
       </w:r>
+      <w:proofErr w:type="gramStart"/>
       <w:r>
         <w:rPr>
           <w:rStyle w:val="IntenseEmphasis"/>
         </w:rPr>
-        <w:t>Effs()</w:t>
+        <w:t>Effs(</w:t>
+      </w:r>
+      <w:proofErr w:type="gramEnd"/>
+      <w:r>
+        <w:rPr>
+          <w:rStyle w:val="IntenseEmphasis"/>
+        </w:rPr>
+        <w:t>)</w:t>
       </w:r>
       <w:r>
         <w:t xml:space="preserve"> function. </w:t>
@@ -2198,7 +2284,15 @@
         <w:spacing w:line="240" w:lineRule="auto"/>
       </w:pPr>
       <w:r>
-        <w:t>The cohort is aged by adding the cycle length to the age variable of each individual.</w:t>
+        <w:t xml:space="preserve">The cohort is aged by adding the cycle length to the age variable of </w:t>
+      </w:r>
+      <w:proofErr w:type="gramStart"/>
+      <w:r>
+        <w:t>each individual</w:t>
+      </w:r>
+      <w:proofErr w:type="gramEnd"/>
+      <w:r>
+        <w:t>.</w:t>
       </w:r>
       <w:r>
         <w:t xml:space="preserve"> </w:t>
@@ -2481,6 +2575,7 @@
         <w:t>). This new population size is saved in a vector that keeps track of the population size across each cycle (</w:t>
       </w:r>
       <w:proofErr w:type="spellStart"/>
+      <w:proofErr w:type="gramStart"/>
       <w:r>
         <w:rPr>
           <w:rStyle w:val="IntenseEmphasis"/>
@@ -2488,6 +2583,7 @@
         <w:t>v.totalPop</w:t>
       </w:r>
       <w:proofErr w:type="spellEnd"/>
+      <w:proofErr w:type="gramEnd"/>
       <w:r>
         <w:t>).</w:t>
       </w:r>
@@ -2497,7 +2593,15 @@
         <w:spacing w:line="240" w:lineRule="auto"/>
       </w:pPr>
       <w:r>
-        <w:t xml:space="preserve">Total discounted costs and total discounted QALYs are calculated for each individual by multiplying matrix </w:t>
+        <w:t xml:space="preserve">Total discounted costs and total discounted QALYs are calculated for </w:t>
+      </w:r>
+      <w:proofErr w:type="gramStart"/>
+      <w:r>
+        <w:t>each individual</w:t>
+      </w:r>
+      <w:proofErr w:type="gramEnd"/>
+      <w:r>
+        <w:t xml:space="preserve"> by multiplying matrix </w:t>
       </w:r>
       <w:proofErr w:type="spellStart"/>
       <w:r>
@@ -2530,6 +2634,7 @@
         <w:t>Lastly, two simulation traces are created to depict the health status of the population across the simulation. These traces have asthma control statuses as rows and cycles as columns. One trace (</w:t>
       </w:r>
       <w:proofErr w:type="spellStart"/>
+      <w:proofErr w:type="gramStart"/>
       <w:r>
         <w:rPr>
           <w:rStyle w:val="IntenseEmphasis"/>
@@ -2537,6 +2642,7 @@
         <w:t>TR.absolute</w:t>
       </w:r>
       <w:proofErr w:type="spellEnd"/>
+      <w:proofErr w:type="gramEnd"/>
       <w:r>
         <w:t>) shows the</w:t>
       </w:r>
@@ -2550,6 +2656,7 @@
         <w:t>occupying each health status at each cycle. The other (</w:t>
       </w:r>
       <w:proofErr w:type="spellStart"/>
+      <w:proofErr w:type="gramStart"/>
       <w:r>
         <w:rPr>
           <w:rStyle w:val="IntenseEmphasis"/>
@@ -2557,6 +2664,7 @@
         <w:t>TR.proportion</w:t>
       </w:r>
       <w:proofErr w:type="spellEnd"/>
+      <w:proofErr w:type="gramEnd"/>
       <w:r>
         <w:t xml:space="preserve">) shows the percentage of the population occupying each health status at each cycle. </w:t>
       </w:r>
@@ -2595,7 +2703,15 @@
       </w:r>
       <w:proofErr w:type="spellEnd"/>
       <w:r>
-        <w:t>: matrix with the health status of each individual at each cycle</w:t>
+        <w:t xml:space="preserve">: matrix with the health status of </w:t>
+      </w:r>
+      <w:proofErr w:type="gramStart"/>
+      <w:r>
+        <w:t>each individual</w:t>
+      </w:r>
+      <w:proofErr w:type="gramEnd"/>
+      <w:r>
+        <w:t xml:space="preserve"> at each cycle</w:t>
       </w:r>
     </w:p>
     <w:p>
@@ -2613,7 +2729,15 @@
       </w:r>
       <w:proofErr w:type="spellEnd"/>
       <w:r>
-        <w:t>: matrix with the intervention assignment of each individual at each cycle</w:t>
+        <w:t xml:space="preserve">: matrix with the intervention assignment of </w:t>
+      </w:r>
+      <w:proofErr w:type="gramStart"/>
+      <w:r>
+        <w:t>each individual</w:t>
+      </w:r>
+      <w:proofErr w:type="gramEnd"/>
+      <w:r>
+        <w:t xml:space="preserve"> at each cycle</w:t>
       </w:r>
     </w:p>
     <w:p>
@@ -2631,7 +2755,15 @@
       </w:r>
       <w:proofErr w:type="spellEnd"/>
       <w:r>
-        <w:t>: matrix with the asthma therapy assignment of each individual at each cycle</w:t>
+        <w:t xml:space="preserve">: matrix with the asthma therapy assignment of </w:t>
+      </w:r>
+      <w:proofErr w:type="gramStart"/>
+      <w:r>
+        <w:t>each individual</w:t>
+      </w:r>
+      <w:proofErr w:type="gramEnd"/>
+      <w:r>
+        <w:t xml:space="preserve"> at each cycle</w:t>
       </w:r>
     </w:p>
     <w:p>
@@ -2649,7 +2781,15 @@
       </w:r>
       <w:proofErr w:type="spellEnd"/>
       <w:r>
-        <w:t>: matrix with the costs incurred by each individual at each cycle</w:t>
+        <w:t xml:space="preserve">: matrix with the costs incurred by </w:t>
+      </w:r>
+      <w:proofErr w:type="gramStart"/>
+      <w:r>
+        <w:t>each individual</w:t>
+      </w:r>
+      <w:proofErr w:type="gramEnd"/>
+      <w:r>
+        <w:t xml:space="preserve"> at each cycle</w:t>
       </w:r>
     </w:p>
     <w:p>
@@ -2667,7 +2807,15 @@
       </w:r>
       <w:proofErr w:type="spellEnd"/>
       <w:r>
-        <w:t>: matrix with the QALYs of each individual at each cycle</w:t>
+        <w:t xml:space="preserve">: matrix with the QALYs of </w:t>
+      </w:r>
+      <w:proofErr w:type="gramStart"/>
+      <w:r>
+        <w:t>each individual</w:t>
+      </w:r>
+      <w:proofErr w:type="gramEnd"/>
+      <w:r>
+        <w:t xml:space="preserve"> at each cycle</w:t>
       </w:r>
     </w:p>
     <w:p>
@@ -2685,8 +2833,13 @@
       </w:r>
       <w:proofErr w:type="spellEnd"/>
       <w:r>
-        <w:t>: total discounted costs for each individual</w:t>
-      </w:r>
+        <w:t xml:space="preserve">: total discounted costs for </w:t>
+      </w:r>
+      <w:proofErr w:type="gramStart"/>
+      <w:r>
+        <w:t>each individual</w:t>
+      </w:r>
+      <w:proofErr w:type="gramEnd"/>
     </w:p>
     <w:p>
       <w:pPr>
@@ -2704,8 +2857,13 @@
       </w:r>
       <w:proofErr w:type="spellEnd"/>
       <w:r>
-        <w:t>: total discounted QALYs of each individual</w:t>
-      </w:r>
+        <w:t xml:space="preserve">: total discounted QALYs of </w:t>
+      </w:r>
+      <w:proofErr w:type="gramStart"/>
+      <w:r>
+        <w:t>each individual</w:t>
+      </w:r>
+      <w:proofErr w:type="gramEnd"/>
     </w:p>
     <w:p>
       <w:pPr>
@@ -2779,10 +2937,12 @@
         <w:spacing w:line="240" w:lineRule="auto"/>
       </w:pPr>
       <w:proofErr w:type="spellStart"/>
+      <w:proofErr w:type="gramStart"/>
       <w:r>
         <w:t>TR.absolute</w:t>
       </w:r>
       <w:proofErr w:type="spellEnd"/>
+      <w:proofErr w:type="gramEnd"/>
       <w:r>
         <w:t>: simulation trace with absolute number</w:t>
       </w:r>
@@ -2797,10 +2957,12 @@
         <w:spacing w:line="240" w:lineRule="auto"/>
       </w:pPr>
       <w:proofErr w:type="spellStart"/>
+      <w:proofErr w:type="gramStart"/>
       <w:r>
         <w:t>TR.proportion</w:t>
       </w:r>
       <w:proofErr w:type="spellEnd"/>
+      <w:proofErr w:type="gramEnd"/>
       <w:r>
         <w:t>: simulation trace with proportions</w:t>
       </w:r>
@@ -2851,381 +3013,6 @@
       <w:r>
         <w:br w:type="page"/>
       </w:r>
-      <w:r>
-        <w:lastRenderedPageBreak/>
-        <w:t>Probs</w:t>
-      </w:r>
-    </w:p>
-    <w:p>
-      <w:pPr>
-        <w:spacing w:line="240" w:lineRule="auto"/>
-      </w:pPr>
-      <w:r>
-        <w:t>This function calculates transition probabilities for each individual at each cycle given individual risk factors and previous health status. Its arguments are:</w:t>
-      </w:r>
-    </w:p>
-    <w:p>
-      <w:pPr>
-        <w:pStyle w:val="ListParagraph"/>
-        <w:numPr>
-          <w:ilvl w:val="0"/>
-          <w:numId w:val="2"/>
-        </w:numPr>
-        <w:spacing w:line="240" w:lineRule="auto"/>
-      </w:pPr>
-      <w:proofErr w:type="spellStart"/>
-      <w:r>
-        <w:t>M_it</w:t>
-      </w:r>
-      <w:proofErr w:type="spellEnd"/>
-      <w:r>
-        <w:t xml:space="preserve">: the health status of individual </w:t>
-      </w:r>
-      <w:proofErr w:type="spellStart"/>
-      <w:r>
-        <w:t>i</w:t>
-      </w:r>
-      <w:proofErr w:type="spellEnd"/>
-      <w:r>
-        <w:t xml:space="preserve"> at cycle t</w:t>
-      </w:r>
-    </w:p>
-    <w:p>
-      <w:pPr>
-        <w:pStyle w:val="ListParagraph"/>
-        <w:numPr>
-          <w:ilvl w:val="0"/>
-          <w:numId w:val="2"/>
-        </w:numPr>
-        <w:spacing w:line="240" w:lineRule="auto"/>
-      </w:pPr>
-      <w:proofErr w:type="spellStart"/>
-      <w:r>
-        <w:t>fire_it</w:t>
-      </w:r>
-      <w:proofErr w:type="spellEnd"/>
-      <w:r>
-        <w:t xml:space="preserve">: whether a fire exposure was experienced by individual </w:t>
-      </w:r>
-      <w:proofErr w:type="spellStart"/>
-      <w:r>
-        <w:t>i</w:t>
-      </w:r>
-      <w:proofErr w:type="spellEnd"/>
-      <w:r>
-        <w:t xml:space="preserve"> at cycle t</w:t>
-      </w:r>
-    </w:p>
-    <w:p>
-      <w:pPr>
-        <w:pStyle w:val="ListParagraph"/>
-        <w:numPr>
-          <w:ilvl w:val="0"/>
-          <w:numId w:val="2"/>
-        </w:numPr>
-        <w:spacing w:line="240" w:lineRule="auto"/>
-      </w:pPr>
-      <w:proofErr w:type="spellStart"/>
-      <w:r>
-        <w:t>x_i</w:t>
-      </w:r>
-      <w:proofErr w:type="spellEnd"/>
-      <w:r>
-        <w:t xml:space="preserve">: individual characteristics and risk factors of individual </w:t>
-      </w:r>
-      <w:proofErr w:type="spellStart"/>
-      <w:r>
-        <w:t>i</w:t>
-      </w:r>
-      <w:proofErr w:type="spellEnd"/>
-      <w:r>
-        <w:t xml:space="preserve"> (i.e., the </w:t>
-      </w:r>
-      <w:proofErr w:type="spellStart"/>
-      <w:r>
-        <w:t>i</w:t>
-      </w:r>
-      <w:r>
-        <w:rPr>
-          <w:vertAlign w:val="superscript"/>
-        </w:rPr>
-        <w:t>th</w:t>
-      </w:r>
-      <w:proofErr w:type="spellEnd"/>
-      <w:r>
-        <w:t xml:space="preserve"> row of microdata matrix </w:t>
-      </w:r>
-      <w:proofErr w:type="spellStart"/>
-      <w:r>
-        <w:rPr>
-          <w:rStyle w:val="IntenseEmphasis"/>
-        </w:rPr>
-        <w:t>m.x</w:t>
-      </w:r>
-      <w:proofErr w:type="spellEnd"/>
-      <w:r>
-        <w:t xml:space="preserve">) </w:t>
-      </w:r>
-    </w:p>
-    <w:p>
-      <w:pPr>
-        <w:pStyle w:val="ListParagraph"/>
-        <w:numPr>
-          <w:ilvl w:val="0"/>
-          <w:numId w:val="2"/>
-        </w:numPr>
-        <w:spacing w:line="240" w:lineRule="auto"/>
-      </w:pPr>
-      <w:proofErr w:type="spellStart"/>
-      <w:r>
-        <w:t>intervention_it</w:t>
-      </w:r>
-      <w:proofErr w:type="spellEnd"/>
-      <w:r>
-        <w:t xml:space="preserve">: the intervention assignment of individual </w:t>
-      </w:r>
-      <w:proofErr w:type="spellStart"/>
-      <w:r>
-        <w:t>i</w:t>
-      </w:r>
-      <w:proofErr w:type="spellEnd"/>
-      <w:r>
-        <w:t xml:space="preserve"> at cycle t</w:t>
-      </w:r>
-    </w:p>
-    <w:p>
-      <w:pPr>
-        <w:pStyle w:val="ListParagraph"/>
-        <w:numPr>
-          <w:ilvl w:val="0"/>
-          <w:numId w:val="2"/>
-        </w:numPr>
-        <w:spacing w:line="240" w:lineRule="auto"/>
-      </w:pPr>
-      <w:proofErr w:type="spellStart"/>
-      <w:r>
-        <w:t>deathrate_t</w:t>
-      </w:r>
-      <w:proofErr w:type="spellEnd"/>
-      <w:r>
-        <w:t>: the death rate adjustment factor for cycle t</w:t>
-      </w:r>
-    </w:p>
-    <w:p>
-      <w:pPr>
-        <w:pStyle w:val="ListParagraph"/>
-        <w:numPr>
-          <w:ilvl w:val="0"/>
-          <w:numId w:val="2"/>
-        </w:numPr>
-        <w:spacing w:line="240" w:lineRule="auto"/>
-      </w:pPr>
-      <w:r>
-        <w:t xml:space="preserve">debug: </w:t>
-      </w:r>
-      <w:r>
-        <w:t>Boolean to run the model with or without debugging outputs</w:t>
-      </w:r>
-    </w:p>
-    <w:p>
-      <w:pPr>
-        <w:spacing w:line="240" w:lineRule="auto"/>
-      </w:pPr>
-      <w:r>
-        <w:t xml:space="preserve">The function takes the current health status of the individual and pulls the corresponding row from the transition probability matrix into the vector </w:t>
-      </w:r>
-      <w:r>
-        <w:rPr>
-          <w:rStyle w:val="IntenseEmphasis"/>
-        </w:rPr>
-        <w:t>v.p.it</w:t>
-      </w:r>
-      <w:r>
-        <w:t xml:space="preserve"> (vector of probabilities for individual </w:t>
-      </w:r>
-      <w:proofErr w:type="spellStart"/>
-      <w:r>
-        <w:t>i</w:t>
-      </w:r>
-      <w:proofErr w:type="spellEnd"/>
-      <w:r>
-        <w:t xml:space="preserve"> at cycle t). It then loops through each element in </w:t>
-      </w:r>
-      <w:r>
-        <w:rPr>
-          <w:b/>
-          <w:bCs/>
-          <w:i/>
-          <w:iCs/>
-        </w:rPr>
-        <w:t>v.p.it</w:t>
-      </w:r>
-      <w:r>
-        <w:t xml:space="preserve"> and recalculates them based on current risk factors and interventions. For each non-dead health status </w:t>
-      </w:r>
-      <w:r>
-        <w:t>an</w:t>
-      </w:r>
-      <w:r>
-        <w:t xml:space="preserve"> individual can transition into, two vectors are created:</w:t>
-      </w:r>
-    </w:p>
-    <w:p>
-      <w:pPr>
-        <w:pStyle w:val="ListParagraph"/>
-        <w:numPr>
-          <w:ilvl w:val="0"/>
-          <w:numId w:val="2"/>
-        </w:numPr>
-        <w:spacing w:line="240" w:lineRule="auto"/>
-      </w:pPr>
-      <w:proofErr w:type="spellStart"/>
-      <w:r>
-        <w:rPr>
-          <w:b/>
-          <w:bCs/>
-          <w:i/>
-          <w:iCs/>
-        </w:rPr>
-        <w:t>v.x</w:t>
-      </w:r>
-      <w:proofErr w:type="spellEnd"/>
-      <w:r>
-        <w:t>: This holds the individual risk factors that will affect the probability of transitioning from the current state to the next. Each element represents one risk factor and must be a 1/0 Boolean.</w:t>
-      </w:r>
-    </w:p>
-    <w:p>
-      <w:pPr>
-        <w:pStyle w:val="ListParagraph"/>
-        <w:numPr>
-          <w:ilvl w:val="0"/>
-          <w:numId w:val="2"/>
-        </w:numPr>
-        <w:spacing w:line="240" w:lineRule="auto"/>
-      </w:pPr>
-      <w:proofErr w:type="spellStart"/>
-      <w:r>
-        <w:rPr>
-          <w:b/>
-          <w:bCs/>
-          <w:i/>
-          <w:iCs/>
-        </w:rPr>
-        <w:t>v.rr</w:t>
-      </w:r>
-      <w:proofErr w:type="spellEnd"/>
-      <w:r>
-        <w:t xml:space="preserve">: This vector pulls the appropriate risk ratios for </w:t>
-      </w:r>
-      <w:r>
-        <w:t>each transition probability.</w:t>
-      </w:r>
-    </w:p>
-    <w:p>
-      <w:pPr>
-        <w:spacing w:line="240" w:lineRule="auto"/>
-      </w:pPr>
-      <w:r>
-        <w:t xml:space="preserve">Importantly, these two vectors must be the same length, and the order in which the risk factors are given must follow the same order as the corresponding risk ratios. </w:t>
-      </w:r>
-    </w:p>
-    <w:p>
-      <w:pPr>
-        <w:spacing w:line="240" w:lineRule="auto"/>
-      </w:pPr>
-      <w:r>
-        <w:t xml:space="preserve">Next, for any non-“stay-put” transition, a new probability is calculated by multiplying the base probability with an adjustor value. This adjustor value is determined via a simple function, </w:t>
-      </w:r>
-      <w:proofErr w:type="spellStart"/>
-      <w:r>
-        <w:rPr>
-          <w:b/>
-          <w:bCs/>
-          <w:i/>
-          <w:iCs/>
-        </w:rPr>
-        <w:t>modifyRisk</w:t>
-      </w:r>
-      <w:proofErr w:type="spellEnd"/>
-      <w:r>
-        <w:rPr>
-          <w:b/>
-          <w:bCs/>
-          <w:i/>
-          <w:iCs/>
-        </w:rPr>
-        <w:t>()</w:t>
-      </w:r>
-      <w:r>
-        <w:t xml:space="preserve">, calculates the dot product of </w:t>
-      </w:r>
-      <w:proofErr w:type="spellStart"/>
-      <w:r>
-        <w:rPr>
-          <w:b/>
-          <w:bCs/>
-          <w:i/>
-          <w:iCs/>
-        </w:rPr>
-        <w:t>v.x</w:t>
-      </w:r>
-      <w:proofErr w:type="spellEnd"/>
-      <w:r>
-        <w:rPr>
-          <w:b/>
-          <w:bCs/>
-          <w:i/>
-          <w:iCs/>
-        </w:rPr>
-        <w:t xml:space="preserve"> </w:t>
-      </w:r>
-      <w:r>
-        <w:t xml:space="preserve">and </w:t>
-      </w:r>
-      <w:proofErr w:type="spellStart"/>
-      <w:r>
-        <w:rPr>
-          <w:b/>
-          <w:bCs/>
-          <w:i/>
-          <w:iCs/>
-        </w:rPr>
-        <w:t>v.rr</w:t>
-      </w:r>
-      <w:proofErr w:type="spellEnd"/>
-      <w:r>
-        <w:t>.</w:t>
-      </w:r>
-    </w:p>
-    <w:p>
-      <w:pPr>
-        <w:spacing w:line="240" w:lineRule="auto"/>
-      </w:pPr>
-      <w:r>
-        <w:t xml:space="preserve">The asthma-adjusted all-cause death rate is re-calculated outside of this loop to incorporate the change in death rate of time. Finally, the “stay-put” probability is calculated as one minus sum of all other probabilities. </w:t>
-      </w:r>
-    </w:p>
-    <w:p>
-      <w:pPr>
-        <w:spacing w:line="240" w:lineRule="auto"/>
-      </w:pPr>
-      <w:r>
-        <w:t xml:space="preserve">The adjusted vector of transition probabilities for the individual is returned as </w:t>
-      </w:r>
-      <w:proofErr w:type="spellStart"/>
-      <w:r>
-        <w:rPr>
-          <w:b/>
-          <w:bCs/>
-          <w:i/>
-          <w:iCs/>
-        </w:rPr>
-        <w:t>v.p</w:t>
-      </w:r>
-      <w:r>
-        <w:t>.</w:t>
-      </w:r>
-      <w:proofErr w:type="spellEnd"/>
     </w:p>
     <w:p>
       <w:pPr>
@@ -3322,7 +3109,7 @@
 </file>
 
 <file path=word/endnotes.xml><?xml version="1.0" encoding="utf-8"?>
-<w:endnotes xmlns:wpc="http://schemas.microsoft.com/office/word/2010/wordprocessingCanvas" xmlns:cx="http://schemas.microsoft.com/office/drawing/2014/chartex" xmlns:cx1="http://schemas.microsoft.com/office/drawing/2015/9/8/chartex" xmlns:cx2="http://schemas.microsoft.com/office/drawing/2015/10/21/chartex" xmlns:cx3="http://schemas.microsoft.com/office/drawing/2016/5/9/chartex" xmlns:cx4="http://schemas.microsoft.com/office/drawing/2016/5/10/chartex" xmlns:cx5="http://schemas.microsoft.com/office/drawing/2016/5/11/chartex" xmlns:cx6="http://schemas.microsoft.com/office/drawing/2016/5/12/chartex" xmlns:cx7="http://schemas.microsoft.com/office/drawing/2016/5/13/chartex" xmlns:cx8="http://schemas.microsoft.com/office/drawing/2016/5/14/chartex" xmlns:mc="http://schemas.openxmlformats.org/markup-compatibility/2006" xmlns:aink="http://schemas.microsoft.com/office/drawing/2016/ink" xmlns:am3d="http://schemas.microsoft.com/office/drawing/2017/model3d" xmlns:o="urn:schemas-microsoft-com:office:office" xmlns:r="http://schemas.openxmlformats.org/officeDocument/2006/relationships" xmlns:m="http://schemas.openxmlformats.org/officeDocument/2006/math" xmlns:v="urn:schemas-microsoft-com:vml" xmlns:wp14="http://schemas.microsoft.com/office/word/2010/wordprocessingDrawing" xmlns:wp="http://schemas.openxmlformats.org/drawingml/2006/wordprocessingDrawing" xmlns:w10="urn:schemas-microsoft-com:office:word" xmlns:w="http://schemas.openxmlformats.org/wordprocessingml/2006/main" xmlns:w14="http://schemas.microsoft.com/office/word/2010/wordml" xmlns:w15="http://schemas.microsoft.com/office/word/2012/wordml" xmlns:w16cex="http://schemas.microsoft.com/office/word/2018/wordml/cex" xmlns:w16cid="http://schemas.microsoft.com/office/word/2016/wordml/cid" xmlns:w16="http://schemas.microsoft.com/office/word/2018/wordml" xmlns:w16sdtdh="http://schemas.microsoft.com/office/word/2020/wordml/sdtdatahash" xmlns:w16se="http://schemas.microsoft.com/office/word/2015/wordml/symex" xmlns:wpg="http://schemas.microsoft.com/office/word/2010/wordprocessingGroup" xmlns:wpi="http://schemas.microsoft.com/office/word/2010/wordprocessingInk" xmlns:wne="http://schemas.microsoft.com/office/word/2006/wordml" xmlns:wps="http://schemas.microsoft.com/office/word/2010/wordprocessingShape" mc:Ignorable="w14 w15 w16se w16cid w16 w16cex w16sdtdh wp14">
+<w:endnotes xmlns:wpc="http://schemas.microsoft.com/office/word/2010/wordprocessingCanvas" xmlns:cx="http://schemas.microsoft.com/office/drawing/2014/chartex" xmlns:cx1="http://schemas.microsoft.com/office/drawing/2015/9/8/chartex" xmlns:cx2="http://schemas.microsoft.com/office/drawing/2015/10/21/chartex" xmlns:cx3="http://schemas.microsoft.com/office/drawing/2016/5/9/chartex" xmlns:cx4="http://schemas.microsoft.com/office/drawing/2016/5/10/chartex" xmlns:cx5="http://schemas.microsoft.com/office/drawing/2016/5/11/chartex" xmlns:cx6="http://schemas.microsoft.com/office/drawing/2016/5/12/chartex" xmlns:cx7="http://schemas.microsoft.com/office/drawing/2016/5/13/chartex" xmlns:cx8="http://schemas.microsoft.com/office/drawing/2016/5/14/chartex" xmlns:mc="http://schemas.openxmlformats.org/markup-compatibility/2006" xmlns:aink="http://schemas.microsoft.com/office/drawing/2016/ink" xmlns:am3d="http://schemas.microsoft.com/office/drawing/2017/model3d" xmlns:o="urn:schemas-microsoft-com:office:office" xmlns:oel="http://schemas.microsoft.com/office/2019/extlst" xmlns:r="http://schemas.openxmlformats.org/officeDocument/2006/relationships" xmlns:m="http://schemas.openxmlformats.org/officeDocument/2006/math" xmlns:v="urn:schemas-microsoft-com:vml" xmlns:wp14="http://schemas.microsoft.com/office/word/2010/wordprocessingDrawing" xmlns:wp="http://schemas.openxmlformats.org/drawingml/2006/wordprocessingDrawing" xmlns:w10="urn:schemas-microsoft-com:office:word" xmlns:w="http://schemas.openxmlformats.org/wordprocessingml/2006/main" xmlns:w14="http://schemas.microsoft.com/office/word/2010/wordml" xmlns:w15="http://schemas.microsoft.com/office/word/2012/wordml" xmlns:w16cex="http://schemas.microsoft.com/office/word/2018/wordml/cex" xmlns:w16cid="http://schemas.microsoft.com/office/word/2016/wordml/cid" xmlns:w16="http://schemas.microsoft.com/office/word/2018/wordml" xmlns:w16sdtdh="http://schemas.microsoft.com/office/word/2020/wordml/sdtdatahash" xmlns:w16se="http://schemas.microsoft.com/office/word/2015/wordml/symex" xmlns:wpg="http://schemas.microsoft.com/office/word/2010/wordprocessingGroup" xmlns:wpi="http://schemas.microsoft.com/office/word/2010/wordprocessingInk" xmlns:wne="http://schemas.microsoft.com/office/word/2006/wordml" xmlns:wps="http://schemas.microsoft.com/office/word/2010/wordprocessingShape" mc:Ignorable="w14 w15 w16se w16cid w16 w16cex w16sdtdh wp14">
   <w:endnote w:type="separator" w:id="-1">
     <w:p>
       <w:pPr>
@@ -3347,7 +3134,7 @@
 </file>
 
 <file path=word/footer1.xml><?xml version="1.0" encoding="utf-8"?>
-<w:ftr xmlns:wpc="http://schemas.microsoft.com/office/word/2010/wordprocessingCanvas" xmlns:cx="http://schemas.microsoft.com/office/drawing/2014/chartex" xmlns:cx1="http://schemas.microsoft.com/office/drawing/2015/9/8/chartex" xmlns:cx2="http://schemas.microsoft.com/office/drawing/2015/10/21/chartex" xmlns:cx3="http://schemas.microsoft.com/office/drawing/2016/5/9/chartex" xmlns:cx4="http://schemas.microsoft.com/office/drawing/2016/5/10/chartex" xmlns:cx5="http://schemas.microsoft.com/office/drawing/2016/5/11/chartex" xmlns:cx6="http://schemas.microsoft.com/office/drawing/2016/5/12/chartex" xmlns:cx7="http://schemas.microsoft.com/office/drawing/2016/5/13/chartex" xmlns:cx8="http://schemas.microsoft.com/office/drawing/2016/5/14/chartex" xmlns:mc="http://schemas.openxmlformats.org/markup-compatibility/2006" xmlns:aink="http://schemas.microsoft.com/office/drawing/2016/ink" xmlns:am3d="http://schemas.microsoft.com/office/drawing/2017/model3d" xmlns:o="urn:schemas-microsoft-com:office:office" xmlns:r="http://schemas.openxmlformats.org/officeDocument/2006/relationships" xmlns:m="http://schemas.openxmlformats.org/officeDocument/2006/math" xmlns:v="urn:schemas-microsoft-com:vml" xmlns:wp14="http://schemas.microsoft.com/office/word/2010/wordprocessingDrawing" xmlns:wp="http://schemas.openxmlformats.org/drawingml/2006/wordprocessingDrawing" xmlns:w10="urn:schemas-microsoft-com:office:word" xmlns:w="http://schemas.openxmlformats.org/wordprocessingml/2006/main" xmlns:w14="http://schemas.microsoft.com/office/word/2010/wordml" xmlns:w15="http://schemas.microsoft.com/office/word/2012/wordml" xmlns:w16cex="http://schemas.microsoft.com/office/word/2018/wordml/cex" xmlns:w16cid="http://schemas.microsoft.com/office/word/2016/wordml/cid" xmlns:w16="http://schemas.microsoft.com/office/word/2018/wordml" xmlns:w16sdtdh="http://schemas.microsoft.com/office/word/2020/wordml/sdtdatahash" xmlns:w16se="http://schemas.microsoft.com/office/word/2015/wordml/symex" xmlns:wpg="http://schemas.microsoft.com/office/word/2010/wordprocessingGroup" xmlns:wpi="http://schemas.microsoft.com/office/word/2010/wordprocessingInk" xmlns:wne="http://schemas.microsoft.com/office/word/2006/wordml" xmlns:wps="http://schemas.microsoft.com/office/word/2010/wordprocessingShape" mc:Ignorable="w14 w15 w16se w16cid w16 w16cex w16sdtdh wp14">
+<w:ftr xmlns:wpc="http://schemas.microsoft.com/office/word/2010/wordprocessingCanvas" xmlns:cx="http://schemas.microsoft.com/office/drawing/2014/chartex" xmlns:cx1="http://schemas.microsoft.com/office/drawing/2015/9/8/chartex" xmlns:cx2="http://schemas.microsoft.com/office/drawing/2015/10/21/chartex" xmlns:cx3="http://schemas.microsoft.com/office/drawing/2016/5/9/chartex" xmlns:cx4="http://schemas.microsoft.com/office/drawing/2016/5/10/chartex" xmlns:cx5="http://schemas.microsoft.com/office/drawing/2016/5/11/chartex" xmlns:cx6="http://schemas.microsoft.com/office/drawing/2016/5/12/chartex" xmlns:cx7="http://schemas.microsoft.com/office/drawing/2016/5/13/chartex" xmlns:cx8="http://schemas.microsoft.com/office/drawing/2016/5/14/chartex" xmlns:mc="http://schemas.openxmlformats.org/markup-compatibility/2006" xmlns:aink="http://schemas.microsoft.com/office/drawing/2016/ink" xmlns:am3d="http://schemas.microsoft.com/office/drawing/2017/model3d" xmlns:o="urn:schemas-microsoft-com:office:office" xmlns:oel="http://schemas.microsoft.com/office/2019/extlst" xmlns:r="http://schemas.openxmlformats.org/officeDocument/2006/relationships" xmlns:m="http://schemas.openxmlformats.org/officeDocument/2006/math" xmlns:v="urn:schemas-microsoft-com:vml" xmlns:wp14="http://schemas.microsoft.com/office/word/2010/wordprocessingDrawing" xmlns:wp="http://schemas.openxmlformats.org/drawingml/2006/wordprocessingDrawing" xmlns:w10="urn:schemas-microsoft-com:office:word" xmlns:w="http://schemas.openxmlformats.org/wordprocessingml/2006/main" xmlns:w14="http://schemas.microsoft.com/office/word/2010/wordml" xmlns:w15="http://schemas.microsoft.com/office/word/2012/wordml" xmlns:w16cex="http://schemas.microsoft.com/office/word/2018/wordml/cex" xmlns:w16cid="http://schemas.microsoft.com/office/word/2016/wordml/cid" xmlns:w16="http://schemas.microsoft.com/office/word/2018/wordml" xmlns:w16sdtdh="http://schemas.microsoft.com/office/word/2020/wordml/sdtdatahash" xmlns:w16se="http://schemas.microsoft.com/office/word/2015/wordml/symex" xmlns:wpg="http://schemas.microsoft.com/office/word/2010/wordprocessingGroup" xmlns:wpi="http://schemas.microsoft.com/office/word/2010/wordprocessingInk" xmlns:wne="http://schemas.microsoft.com/office/word/2006/wordml" xmlns:wps="http://schemas.microsoft.com/office/word/2010/wordprocessingShape" mc:Ignorable="w14 w15 w16se w16cid w16 w16cex w16sdtdh wp14">
   <w:sdt>
     <w:sdtPr>
       <w:id w:val="-309022740"/>
@@ -3400,7 +3187,7 @@
 </file>
 
 <file path=word/footnotes.xml><?xml version="1.0" encoding="utf-8"?>
-<w:footnotes xmlns:wpc="http://schemas.microsoft.com/office/word/2010/wordprocessingCanvas" xmlns:cx="http://schemas.microsoft.com/office/drawing/2014/chartex" xmlns:cx1="http://schemas.microsoft.com/office/drawing/2015/9/8/chartex" xmlns:cx2="http://schemas.microsoft.com/office/drawing/2015/10/21/chartex" xmlns:cx3="http://schemas.microsoft.com/office/drawing/2016/5/9/chartex" xmlns:cx4="http://schemas.microsoft.com/office/drawing/2016/5/10/chartex" xmlns:cx5="http://schemas.microsoft.com/office/drawing/2016/5/11/chartex" xmlns:cx6="http://schemas.microsoft.com/office/drawing/2016/5/12/chartex" xmlns:cx7="http://schemas.microsoft.com/office/drawing/2016/5/13/chartex" xmlns:cx8="http://schemas.microsoft.com/office/drawing/2016/5/14/chartex" xmlns:mc="http://schemas.openxmlformats.org/markup-compatibility/2006" xmlns:aink="http://schemas.microsoft.com/office/drawing/2016/ink" xmlns:am3d="http://schemas.microsoft.com/office/drawing/2017/model3d" xmlns:o="urn:schemas-microsoft-com:office:office" xmlns:r="http://schemas.openxmlformats.org/officeDocument/2006/relationships" xmlns:m="http://schemas.openxmlformats.org/officeDocument/2006/math" xmlns:v="urn:schemas-microsoft-com:vml" xmlns:wp14="http://schemas.microsoft.com/office/word/2010/wordprocessingDrawing" xmlns:wp="http://schemas.openxmlformats.org/drawingml/2006/wordprocessingDrawing" xmlns:w10="urn:schemas-microsoft-com:office:word" xmlns:w="http://schemas.openxmlformats.org/wordprocessingml/2006/main" xmlns:w14="http://schemas.microsoft.com/office/word/2010/wordml" xmlns:w15="http://schemas.microsoft.com/office/word/2012/wordml" xmlns:w16cex="http://schemas.microsoft.com/office/word/2018/wordml/cex" xmlns:w16cid="http://schemas.microsoft.com/office/word/2016/wordml/cid" xmlns:w16="http://schemas.microsoft.com/office/word/2018/wordml" xmlns:w16sdtdh="http://schemas.microsoft.com/office/word/2020/wordml/sdtdatahash" xmlns:w16se="http://schemas.microsoft.com/office/word/2015/wordml/symex" xmlns:wpg="http://schemas.microsoft.com/office/word/2010/wordprocessingGroup" xmlns:wpi="http://schemas.microsoft.com/office/word/2010/wordprocessingInk" xmlns:wne="http://schemas.microsoft.com/office/word/2006/wordml" xmlns:wps="http://schemas.microsoft.com/office/word/2010/wordprocessingShape" mc:Ignorable="w14 w15 w16se w16cid w16 w16cex w16sdtdh wp14">
+<w:footnotes xmlns:wpc="http://schemas.microsoft.com/office/word/2010/wordprocessingCanvas" xmlns:cx="http://schemas.microsoft.com/office/drawing/2014/chartex" xmlns:cx1="http://schemas.microsoft.com/office/drawing/2015/9/8/chartex" xmlns:cx2="http://schemas.microsoft.com/office/drawing/2015/10/21/chartex" xmlns:cx3="http://schemas.microsoft.com/office/drawing/2016/5/9/chartex" xmlns:cx4="http://schemas.microsoft.com/office/drawing/2016/5/10/chartex" xmlns:cx5="http://schemas.microsoft.com/office/drawing/2016/5/11/chartex" xmlns:cx6="http://schemas.microsoft.com/office/drawing/2016/5/12/chartex" xmlns:cx7="http://schemas.microsoft.com/office/drawing/2016/5/13/chartex" xmlns:cx8="http://schemas.microsoft.com/office/drawing/2016/5/14/chartex" xmlns:mc="http://schemas.openxmlformats.org/markup-compatibility/2006" xmlns:aink="http://schemas.microsoft.com/office/drawing/2016/ink" xmlns:am3d="http://schemas.microsoft.com/office/drawing/2017/model3d" xmlns:o="urn:schemas-microsoft-com:office:office" xmlns:oel="http://schemas.microsoft.com/office/2019/extlst" xmlns:r="http://schemas.openxmlformats.org/officeDocument/2006/relationships" xmlns:m="http://schemas.openxmlformats.org/officeDocument/2006/math" xmlns:v="urn:schemas-microsoft-com:vml" xmlns:wp14="http://schemas.microsoft.com/office/word/2010/wordprocessingDrawing" xmlns:wp="http://schemas.openxmlformats.org/drawingml/2006/wordprocessingDrawing" xmlns:w10="urn:schemas-microsoft-com:office:word" xmlns:w="http://schemas.openxmlformats.org/wordprocessingml/2006/main" xmlns:w14="http://schemas.microsoft.com/office/word/2010/wordml" xmlns:w15="http://schemas.microsoft.com/office/word/2012/wordml" xmlns:w16cex="http://schemas.microsoft.com/office/word/2018/wordml/cex" xmlns:w16cid="http://schemas.microsoft.com/office/word/2016/wordml/cid" xmlns:w16="http://schemas.microsoft.com/office/word/2018/wordml" xmlns:w16sdtdh="http://schemas.microsoft.com/office/word/2020/wordml/sdtdatahash" xmlns:w16se="http://schemas.microsoft.com/office/word/2015/wordml/symex" xmlns:wpg="http://schemas.microsoft.com/office/word/2010/wordprocessingGroup" xmlns:wpi="http://schemas.microsoft.com/office/word/2010/wordprocessingInk" xmlns:wne="http://schemas.microsoft.com/office/word/2006/wordml" xmlns:wps="http://schemas.microsoft.com/office/word/2010/wordprocessingShape" mc:Ignorable="w14 w15 w16se w16cid w16 w16cex w16sdtdh wp14">
   <w:footnote w:type="separator" w:id="-1">
     <w:p>
       <w:pPr>
@@ -3425,7 +3212,7 @@
 </file>
 
 <file path=word/numbering.xml><?xml version="1.0" encoding="utf-8"?>
-<w:numbering xmlns:wpc="http://schemas.microsoft.com/office/word/2010/wordprocessingCanvas" xmlns:cx="http://schemas.microsoft.com/office/drawing/2014/chartex" xmlns:cx1="http://schemas.microsoft.com/office/drawing/2015/9/8/chartex" xmlns:cx2="http://schemas.microsoft.com/office/drawing/2015/10/21/chartex" xmlns:cx3="http://schemas.microsoft.com/office/drawing/2016/5/9/chartex" xmlns:cx4="http://schemas.microsoft.com/office/drawing/2016/5/10/chartex" xmlns:cx5="http://schemas.microsoft.com/office/drawing/2016/5/11/chartex" xmlns:cx6="http://schemas.microsoft.com/office/drawing/2016/5/12/chartex" xmlns:cx7="http://schemas.microsoft.com/office/drawing/2016/5/13/chartex" xmlns:cx8="http://schemas.microsoft.com/office/drawing/2016/5/14/chartex" xmlns:mc="http://schemas.openxmlformats.org/markup-compatibility/2006" xmlns:aink="http://schemas.microsoft.com/office/drawing/2016/ink" xmlns:am3d="http://schemas.microsoft.com/office/drawing/2017/model3d" xmlns:o="urn:schemas-microsoft-com:office:office" xmlns:r="http://schemas.openxmlformats.org/officeDocument/2006/relationships" xmlns:m="http://schemas.openxmlformats.org/officeDocument/2006/math" xmlns:v="urn:schemas-microsoft-com:vml" xmlns:wp14="http://schemas.microsoft.com/office/word/2010/wordprocessingDrawing" xmlns:wp="http://schemas.openxmlformats.org/drawingml/2006/wordprocessingDrawing" xmlns:w10="urn:schemas-microsoft-com:office:word" xmlns:w="http://schemas.openxmlformats.org/wordprocessingml/2006/main" xmlns:w14="http://schemas.microsoft.com/office/word/2010/wordml" xmlns:w15="http://schemas.microsoft.com/office/word/2012/wordml" xmlns:w16cex="http://schemas.microsoft.com/office/word/2018/wordml/cex" xmlns:w16cid="http://schemas.microsoft.com/office/word/2016/wordml/cid" xmlns:w16="http://schemas.microsoft.com/office/word/2018/wordml" xmlns:w16sdtdh="http://schemas.microsoft.com/office/word/2020/wordml/sdtdatahash" xmlns:w16se="http://schemas.microsoft.com/office/word/2015/wordml/symex" xmlns:wpg="http://schemas.microsoft.com/office/word/2010/wordprocessingGroup" xmlns:wpi="http://schemas.microsoft.com/office/word/2010/wordprocessingInk" xmlns:wne="http://schemas.microsoft.com/office/word/2006/wordml" xmlns:wps="http://schemas.microsoft.com/office/word/2010/wordprocessingShape" mc:Ignorable="w14 w15 w16se w16cid w16 w16cex w16sdtdh wp14">
+<w:numbering xmlns:wpc="http://schemas.microsoft.com/office/word/2010/wordprocessingCanvas" xmlns:cx="http://schemas.microsoft.com/office/drawing/2014/chartex" xmlns:cx1="http://schemas.microsoft.com/office/drawing/2015/9/8/chartex" xmlns:cx2="http://schemas.microsoft.com/office/drawing/2015/10/21/chartex" xmlns:cx3="http://schemas.microsoft.com/office/drawing/2016/5/9/chartex" xmlns:cx4="http://schemas.microsoft.com/office/drawing/2016/5/10/chartex" xmlns:cx5="http://schemas.microsoft.com/office/drawing/2016/5/11/chartex" xmlns:cx6="http://schemas.microsoft.com/office/drawing/2016/5/12/chartex" xmlns:cx7="http://schemas.microsoft.com/office/drawing/2016/5/13/chartex" xmlns:cx8="http://schemas.microsoft.com/office/drawing/2016/5/14/chartex" xmlns:mc="http://schemas.openxmlformats.org/markup-compatibility/2006" xmlns:aink="http://schemas.microsoft.com/office/drawing/2016/ink" xmlns:am3d="http://schemas.microsoft.com/office/drawing/2017/model3d" xmlns:o="urn:schemas-microsoft-com:office:office" xmlns:oel="http://schemas.microsoft.com/office/2019/extlst" xmlns:r="http://schemas.openxmlformats.org/officeDocument/2006/relationships" xmlns:m="http://schemas.openxmlformats.org/officeDocument/2006/math" xmlns:v="urn:schemas-microsoft-com:vml" xmlns:wp14="http://schemas.microsoft.com/office/word/2010/wordprocessingDrawing" xmlns:wp="http://schemas.openxmlformats.org/drawingml/2006/wordprocessingDrawing" xmlns:w10="urn:schemas-microsoft-com:office:word" xmlns:w="http://schemas.openxmlformats.org/wordprocessingml/2006/main" xmlns:w14="http://schemas.microsoft.com/office/word/2010/wordml" xmlns:w15="http://schemas.microsoft.com/office/word/2012/wordml" xmlns:w16cex="http://schemas.microsoft.com/office/word/2018/wordml/cex" xmlns:w16cid="http://schemas.microsoft.com/office/word/2016/wordml/cid" xmlns:w16="http://schemas.microsoft.com/office/word/2018/wordml" xmlns:w16sdtdh="http://schemas.microsoft.com/office/word/2020/wordml/sdtdatahash" xmlns:w16se="http://schemas.microsoft.com/office/word/2015/wordml/symex" xmlns:wpg="http://schemas.microsoft.com/office/word/2010/wordprocessingGroup" xmlns:wpi="http://schemas.microsoft.com/office/word/2010/wordprocessingInk" xmlns:wne="http://schemas.microsoft.com/office/word/2006/wordml" xmlns:wps="http://schemas.microsoft.com/office/word/2010/wordprocessingShape" mc:Ignorable="w14 w15 w16se w16cid w16 w16cex w16sdtdh wp14">
   <w:abstractNum w:abstractNumId="0" w15:restartNumberingAfterBreak="0">
     <w:nsid w:val="35C047BD"/>
     <w:multiLevelType w:val="hybridMultilevel"/>
@@ -3652,10 +3439,10 @@
       </w:rPr>
     </w:lvl>
   </w:abstractNum>
-  <w:num w:numId="1">
+  <w:num w:numId="1" w16cid:durableId="968129290">
     <w:abstractNumId w:val="1"/>
   </w:num>
-  <w:num w:numId="2">
+  <w:num w:numId="2" w16cid:durableId="430857401">
     <w:abstractNumId w:val="0"/>
   </w:num>
 </w:numbering>

</xml_diff>